<commit_message>
added sections Build Multiscan PC application and Create PC application installer
</commit_message>
<xml_diff>
--- a/BuildSwFromScratch.docx
+++ b/BuildSwFromScratch.docx
@@ -460,19 +460,7 @@
         <w:rPr>
           <w:lang w:val="en-US"/>
         </w:rPr>
-        <w:t xml:space="preserve">Open the project </w:t>
-      </w:r>
-      <w:r>
-        <w:rPr>
-          <w:lang w:val="en-US"/>
-        </w:rPr>
-        <w:t>Multiscan_bsl</w:t>
-      </w:r>
-      <w:r>
-        <w:rPr>
-          <w:lang w:val="en-US"/>
-        </w:rPr>
-        <w:t>.pro clean and build.</w:t>
+        <w:t>Open the project Multiscan_bsl.pro clean and build.</w:t>
       </w:r>
     </w:p>
     <w:p>
@@ -655,82 +643,767 @@
         </w:rPr>
         <w:t>#CONFIG += algE300_01</w:t>
       </w:r>
+    </w:p>
+    <w:p>
+      <w:pPr>
+        <w:ind w:left="720"/>
+        <w:rPr>
+          <w:lang w:val="en-US"/>
+        </w:rPr>
+      </w:pPr>
+      <w:r>
+        <w:rPr>
+          <w:lang w:val="en-US"/>
+        </w:rPr>
+        <w:t>#CONFIG += algE100_05</w:t>
+      </w:r>
+    </w:p>
+    <w:p>
+      <w:pPr>
+        <w:ind w:left="720"/>
+        <w:rPr>
+          <w:lang w:val="en-US"/>
+        </w:rPr>
+      </w:pPr>
+      <w:r>
+        <w:rPr>
+          <w:lang w:val="en-US"/>
+        </w:rPr>
+        <w:t>CONFIG += algE100_07</w:t>
+      </w:r>
+    </w:p>
+    <w:p>
+      <w:pPr>
+        <w:ind w:left="720"/>
+        <w:rPr>
+          <w:lang w:val="en-US"/>
+        </w:rPr>
+      </w:pPr>
+      <w:r>
+        <w:rPr>
+          <w:lang w:val="en-US"/>
+        </w:rPr>
+        <w:t>#CONFIG += algL100_02</w:t>
+      </w:r>
+    </w:p>
+    <w:p>
+      <w:pPr>
+        <w:ind w:left="720"/>
+        <w:rPr>
+          <w:lang w:val="en-US"/>
+        </w:rPr>
+      </w:pPr>
+      <w:r>
+        <w:rPr>
+          <w:lang w:val="en-US"/>
+        </w:rPr>
+        <w:t>#CONFIG += algN03_01</w:t>
+      </w:r>
+    </w:p>
+    <w:p>
+      <w:pPr>
+        <w:ind w:left="720"/>
+        <w:rPr>
+          <w:lang w:val="en-US"/>
+        </w:rPr>
+      </w:pPr>
+      <w:r>
+        <w:rPr>
+          <w:lang w:val="en-US"/>
+        </w:rPr>
+        <w:t>#CONFIG += algN100_05</w:t>
+      </w:r>
+    </w:p>
+    <w:p>
+      <w:pPr>
+        <w:ind w:left="720"/>
+        <w:rPr>
+          <w:lang w:val="en-US"/>
+        </w:rPr>
+      </w:pPr>
+    </w:p>
+    <w:p>
+      <w:pPr>
+        <w:rPr>
+          <w:lang w:val="en-US"/>
+        </w:rPr>
+      </w:pPr>
+    </w:p>
+    <w:p>
+      <w:pPr>
+        <w:rPr>
+          <w:lang w:val="en-US"/>
+        </w:rPr>
+      </w:pPr>
+    </w:p>
+    <w:p>
+      <w:pPr>
+        <w:rPr>
+          <w:lang w:val="en-US"/>
+        </w:rPr>
+      </w:pPr>
       <w:bookmarkStart w:id="0" w:name="_GoBack"/>
       <w:bookmarkEnd w:id="0"/>
     </w:p>
     <w:p>
       <w:pPr>
-        <w:ind w:left="720"/>
-        <w:rPr>
-          <w:lang w:val="en-US"/>
-        </w:rPr>
-      </w:pPr>
-      <w:r>
-        <w:rPr>
-          <w:lang w:val="en-US"/>
-        </w:rPr>
-        <w:t>#CONFIG += algE100_05</w:t>
-      </w:r>
-    </w:p>
-    <w:p>
-      <w:pPr>
-        <w:ind w:left="720"/>
-        <w:rPr>
-          <w:lang w:val="en-US"/>
-        </w:rPr>
-      </w:pPr>
-      <w:r>
-        <w:rPr>
-          <w:lang w:val="en-US"/>
-        </w:rPr>
-        <w:t>CONFIG += algE100_07</w:t>
-      </w:r>
-    </w:p>
-    <w:p>
-      <w:pPr>
-        <w:ind w:left="720"/>
-        <w:rPr>
-          <w:lang w:val="en-US"/>
-        </w:rPr>
-      </w:pPr>
-      <w:r>
-        <w:rPr>
-          <w:lang w:val="en-US"/>
-        </w:rPr>
-        <w:t>#CONFIG += algL100_02</w:t>
-      </w:r>
-    </w:p>
-    <w:p>
-      <w:pPr>
-        <w:ind w:left="720"/>
-        <w:rPr>
-          <w:lang w:val="en-US"/>
-        </w:rPr>
-      </w:pPr>
-      <w:r>
-        <w:rPr>
-          <w:lang w:val="en-US"/>
-        </w:rPr>
-        <w:t>#CONFIG += algN03_01</w:t>
-      </w:r>
-    </w:p>
-    <w:p>
-      <w:pPr>
-        <w:ind w:left="720"/>
-        <w:rPr>
-          <w:lang w:val="en-US"/>
-        </w:rPr>
-      </w:pPr>
-      <w:r>
-        <w:rPr>
-          <w:lang w:val="en-US"/>
-        </w:rPr>
-        <w:t>#CONFIG += algN100_05</w:t>
-      </w:r>
-    </w:p>
-    <w:p>
-      <w:pPr>
-        <w:ind w:left="720"/>
+        <w:pStyle w:val="Heading2"/>
+        <w:rPr>
+          <w:lang w:val="en-US"/>
+        </w:rPr>
+      </w:pPr>
+      <w:r>
+        <w:rPr>
+          <w:lang w:val="en-US"/>
+        </w:rPr>
+        <w:t xml:space="preserve">Build </w:t>
+      </w:r>
+      <w:proofErr w:type="spellStart"/>
+      <w:r>
+        <w:rPr>
+          <w:lang w:val="en-US"/>
+        </w:rPr>
+        <w:t>Multiscan</w:t>
+      </w:r>
+      <w:proofErr w:type="spellEnd"/>
+      <w:r>
+        <w:rPr>
+          <w:lang w:val="en-US"/>
+        </w:rPr>
+        <w:t xml:space="preserve"> PC application</w:t>
+      </w:r>
+    </w:p>
+    <w:p>
+      <w:pPr>
+        <w:pStyle w:val="ListParagraph"/>
+        <w:numPr>
+          <w:ilvl w:val="0"/>
+          <w:numId w:val="13"/>
+        </w:numPr>
+        <w:rPr>
+          <w:lang w:val="en-US"/>
+        </w:rPr>
+      </w:pPr>
+      <w:r>
+        <w:rPr>
+          <w:lang w:val="en-US"/>
+        </w:rPr>
+        <w:t xml:space="preserve">On a Windows 10 system install </w:t>
+      </w:r>
+      <w:r>
+        <w:rPr>
+          <w:lang w:val="en-US"/>
+        </w:rPr>
+        <w:t>qt-creator-opensource-windows-x86_64-4.11.0.exe</w:t>
+      </w:r>
+      <w:r>
+        <w:rPr>
+          <w:lang w:val="en-US"/>
+        </w:rPr>
+        <w:t>. Copy exists on the server.</w:t>
+      </w:r>
+    </w:p>
+    <w:p>
+      <w:pPr>
+        <w:pStyle w:val="ListParagraph"/>
+        <w:numPr>
+          <w:ilvl w:val="0"/>
+          <w:numId w:val="13"/>
+        </w:numPr>
+        <w:rPr>
+          <w:lang w:val="en-US"/>
+        </w:rPr>
+      </w:pPr>
+      <w:r>
+        <w:rPr>
+          <w:lang w:val="en-US"/>
+        </w:rPr>
+        <w:t xml:space="preserve">On a Windows 10 system install </w:t>
+      </w:r>
+      <w:r>
+        <w:rPr>
+          <w:lang w:val="en-US"/>
+        </w:rPr>
+        <w:t>qt-opensource-windows-x86-5.13.2.exe</w:t>
+      </w:r>
+      <w:r>
+        <w:rPr>
+          <w:lang w:val="en-US"/>
+        </w:rPr>
+        <w:t>. Copy exists on the server.</w:t>
+      </w:r>
+    </w:p>
+    <w:p>
+      <w:pPr>
+        <w:pStyle w:val="ListParagraph"/>
+        <w:numPr>
+          <w:ilvl w:val="0"/>
+          <w:numId w:val="13"/>
+        </w:numPr>
+        <w:rPr>
+          <w:lang w:val="en-US"/>
+        </w:rPr>
+      </w:pPr>
+      <w:r>
+        <w:rPr>
+          <w:lang w:val="en-US"/>
+        </w:rPr>
+        <w:t>Clone the repository of the code:</w:t>
+      </w:r>
+      <w:r>
+        <w:rPr>
+          <w:lang w:val="en-US"/>
+        </w:rPr>
+        <w:br/>
+        <w:t xml:space="preserve">git clone </w:t>
+      </w:r>
+      <w:hyperlink r:id="rId9" w:history="1">
+        <w:r>
+          <w:rPr>
+            <w:rStyle w:val="Hyperlink"/>
+            <w:lang w:val="en-US"/>
+          </w:rPr>
+          <w:t>https://github.com/rond-mstech/MultiscanPC</w:t>
+        </w:r>
+      </w:hyperlink>
+    </w:p>
+    <w:p>
+      <w:pPr>
+        <w:pStyle w:val="ListParagraph"/>
+        <w:numPr>
+          <w:ilvl w:val="0"/>
+          <w:numId w:val="13"/>
+        </w:numPr>
+        <w:rPr>
+          <w:lang w:val="en-US"/>
+        </w:rPr>
+      </w:pPr>
+      <w:r>
+        <w:rPr>
+          <w:lang w:val="en-US"/>
+        </w:rPr>
+        <w:t xml:space="preserve">Open project MultiscanPC.pro in </w:t>
+      </w:r>
+      <w:proofErr w:type="spellStart"/>
+      <w:r>
+        <w:rPr>
+          <w:lang w:val="en-US"/>
+        </w:rPr>
+        <w:t>qtcreator</w:t>
+      </w:r>
+      <w:proofErr w:type="spellEnd"/>
+      <w:r>
+        <w:rPr>
+          <w:lang w:val="en-US"/>
+        </w:rPr>
+        <w:t xml:space="preserve"> IDE, clean and build.</w:t>
+      </w:r>
+    </w:p>
+    <w:p>
+      <w:pPr>
+        <w:pStyle w:val="ListParagraph"/>
+        <w:numPr>
+          <w:ilvl w:val="0"/>
+          <w:numId w:val="13"/>
+        </w:numPr>
+        <w:rPr>
+          <w:lang w:val="en-US"/>
+        </w:rPr>
+      </w:pPr>
+      <w:r>
+        <w:rPr>
+          <w:lang w:val="en-US"/>
+        </w:rPr>
+        <w:t xml:space="preserve">Use </w:t>
+      </w:r>
+      <w:r>
+        <w:rPr>
+          <w:color w:val="008000"/>
+        </w:rPr>
+        <w:t>CONFIG+=</w:t>
+      </w:r>
+      <w:proofErr w:type="spellStart"/>
+      <w:r>
+        <w:rPr>
+          <w:color w:val="008000"/>
+        </w:rPr>
+        <w:t>limit_edition</w:t>
+      </w:r>
+      <w:proofErr w:type="spellEnd"/>
+      <w:r>
+        <w:rPr>
+          <w:color w:val="008000"/>
+          <w:lang w:val="en-US"/>
+        </w:rPr>
+        <w:t xml:space="preserve"> </w:t>
+      </w:r>
+      <w:r>
+        <w:rPr>
+          <w:lang w:val="en-US"/>
+        </w:rPr>
+        <w:t>in pro file to</w:t>
+      </w:r>
+      <w:r>
+        <w:rPr>
+          <w:lang w:val="en-US"/>
+        </w:rPr>
+        <w:t xml:space="preserve"> </w:t>
+      </w:r>
+      <w:r>
+        <w:rPr>
+          <w:lang w:val="en-US"/>
+        </w:rPr>
+        <w:t>build the LE version.</w:t>
+      </w:r>
+    </w:p>
+    <w:p>
+      <w:pPr>
+        <w:pStyle w:val="ListParagraph"/>
+        <w:rPr>
+          <w:lang w:val="en-US"/>
+        </w:rPr>
+      </w:pPr>
+    </w:p>
+    <w:p>
+      <w:pPr>
+        <w:rPr>
+          <w:lang w:val="en-US"/>
+        </w:rPr>
+      </w:pPr>
+    </w:p>
+    <w:p>
+      <w:pPr>
+        <w:pStyle w:val="Heading2"/>
+        <w:rPr>
+          <w:lang w:val="en-US"/>
+        </w:rPr>
+      </w:pPr>
+      <w:r>
+        <w:rPr>
+          <w:lang w:val="en-US"/>
+        </w:rPr>
+        <w:t>Create PC application installer</w:t>
+      </w:r>
+    </w:p>
+    <w:p>
+      <w:pPr>
+        <w:pStyle w:val="ListParagraph"/>
+        <w:numPr>
+          <w:ilvl w:val="0"/>
+          <w:numId w:val="14"/>
+        </w:numPr>
+        <w:rPr>
+          <w:lang w:val="en-US"/>
+        </w:rPr>
+      </w:pPr>
+      <w:r>
+        <w:rPr>
+          <w:lang w:val="en-US"/>
+        </w:rPr>
+        <w:t xml:space="preserve">On a Windows 10 system install </w:t>
+      </w:r>
+      <w:r>
+        <w:rPr>
+          <w:lang w:val="en-US"/>
+        </w:rPr>
+        <w:t>inno-setup-5-5-9.exe</w:t>
+      </w:r>
+      <w:r>
+        <w:rPr>
+          <w:lang w:val="en-US"/>
+        </w:rPr>
+        <w:t>. Copy exists on the server.</w:t>
+      </w:r>
+    </w:p>
+    <w:p>
+      <w:pPr>
+        <w:pStyle w:val="ListParagraph"/>
+        <w:numPr>
+          <w:ilvl w:val="0"/>
+          <w:numId w:val="14"/>
+        </w:numPr>
+        <w:rPr>
+          <w:lang w:val="en-US"/>
+        </w:rPr>
+      </w:pPr>
+      <w:proofErr w:type="spellStart"/>
+      <w:r>
+        <w:rPr>
+          <w:lang w:val="en-US"/>
+        </w:rPr>
+        <w:t>Unrar</w:t>
+      </w:r>
+      <w:proofErr w:type="spellEnd"/>
+      <w:r>
+        <w:rPr>
+          <w:lang w:val="en-US"/>
+        </w:rPr>
+        <w:t xml:space="preserve"> the archive </w:t>
+      </w:r>
+      <w:proofErr w:type="spellStart"/>
+      <w:r>
+        <w:rPr>
+          <w:lang w:val="en-US"/>
+        </w:rPr>
+        <w:t>MultiscanPC_Install.rar</w:t>
+      </w:r>
+      <w:proofErr w:type="spellEnd"/>
+      <w:r>
+        <w:rPr>
+          <w:lang w:val="en-US"/>
+        </w:rPr>
+        <w:t>. Copy exists on the server.</w:t>
+      </w:r>
+    </w:p>
+    <w:p>
+      <w:pPr>
+        <w:pStyle w:val="ListParagraph"/>
+        <w:numPr>
+          <w:ilvl w:val="0"/>
+          <w:numId w:val="14"/>
+        </w:numPr>
+        <w:rPr>
+          <w:lang w:val="en-US"/>
+        </w:rPr>
+      </w:pPr>
+      <w:r>
+        <w:rPr>
+          <w:lang w:val="en-US"/>
+        </w:rPr>
+        <w:t xml:space="preserve">Copy file </w:t>
+      </w:r>
+      <w:r>
+        <w:rPr>
+          <w:lang w:val="en-US"/>
+        </w:rPr>
+        <w:t>MultiscanPC.exe</w:t>
+      </w:r>
+      <w:r>
+        <w:rPr>
+          <w:lang w:val="en-US"/>
+        </w:rPr>
+        <w:t xml:space="preserve"> from </w:t>
+      </w:r>
+      <w:proofErr w:type="spellStart"/>
+      <w:r>
+        <w:rPr>
+          <w:lang w:val="en-US"/>
+        </w:rPr>
+        <w:t>MultiscanPC</w:t>
+      </w:r>
+      <w:proofErr w:type="spellEnd"/>
+      <w:r>
+        <w:rPr>
+          <w:lang w:val="en-US"/>
+        </w:rPr>
+        <w:t xml:space="preserve"> build folder to </w:t>
+      </w:r>
+      <w:proofErr w:type="spellStart"/>
+      <w:r>
+        <w:rPr>
+          <w:lang w:val="en-US"/>
+        </w:rPr>
+        <w:t>MultiscanPC_Install</w:t>
+      </w:r>
+      <w:proofErr w:type="spellEnd"/>
+      <w:r>
+        <w:rPr>
+          <w:lang w:val="en-US"/>
+        </w:rPr>
+        <w:t>\install</w:t>
+      </w:r>
+      <w:r>
+        <w:rPr>
+          <w:lang w:val="en-US"/>
+        </w:rPr>
+        <w:t>\ folder.</w:t>
+      </w:r>
+    </w:p>
+    <w:p>
+      <w:pPr>
+        <w:pStyle w:val="ListParagraph"/>
+        <w:numPr>
+          <w:ilvl w:val="0"/>
+          <w:numId w:val="14"/>
+        </w:numPr>
+        <w:rPr>
+          <w:lang w:val="en-US"/>
+        </w:rPr>
+      </w:pPr>
+      <w:r>
+        <w:rPr>
+          <w:lang w:val="en-US"/>
+        </w:rPr>
+        <w:t xml:space="preserve">Copy file </w:t>
+      </w:r>
+      <w:r>
+        <w:rPr>
+          <w:lang w:val="en-US"/>
+        </w:rPr>
+        <w:t>MultiscanPCLE.exe</w:t>
+      </w:r>
+      <w:r>
+        <w:rPr>
+          <w:lang w:val="en-US"/>
+        </w:rPr>
+        <w:t xml:space="preserve"> from </w:t>
+      </w:r>
+      <w:proofErr w:type="spellStart"/>
+      <w:r>
+        <w:rPr>
+          <w:lang w:val="en-US"/>
+        </w:rPr>
+        <w:t>MultiscanPC</w:t>
+      </w:r>
+      <w:proofErr w:type="spellEnd"/>
+      <w:r>
+        <w:rPr>
+          <w:lang w:val="en-US"/>
+        </w:rPr>
+        <w:t xml:space="preserve"> build folder to </w:t>
+      </w:r>
+      <w:proofErr w:type="spellStart"/>
+      <w:r>
+        <w:rPr>
+          <w:lang w:val="en-US"/>
+        </w:rPr>
+        <w:t>MultiscanPC_Install</w:t>
+      </w:r>
+      <w:proofErr w:type="spellEnd"/>
+      <w:r>
+        <w:rPr>
+          <w:lang w:val="en-US"/>
+        </w:rPr>
+        <w:t>\</w:t>
+      </w:r>
+      <w:proofErr w:type="spellStart"/>
+      <w:r>
+        <w:rPr>
+          <w:lang w:val="en-US"/>
+        </w:rPr>
+        <w:t>install</w:t>
+      </w:r>
+      <w:r>
+        <w:rPr>
+          <w:lang w:val="en-US"/>
+        </w:rPr>
+        <w:t>_le</w:t>
+      </w:r>
+      <w:proofErr w:type="spellEnd"/>
+      <w:r>
+        <w:rPr>
+          <w:lang w:val="en-US"/>
+        </w:rPr>
+        <w:t>\ folder.</w:t>
+      </w:r>
+    </w:p>
+    <w:p>
+      <w:pPr>
+        <w:pStyle w:val="ListParagraph"/>
+        <w:numPr>
+          <w:ilvl w:val="0"/>
+          <w:numId w:val="14"/>
+        </w:numPr>
+        <w:rPr>
+          <w:lang w:val="en-US"/>
+        </w:rPr>
+      </w:pPr>
+      <w:r>
+        <w:rPr>
+          <w:lang w:val="en-US"/>
+        </w:rPr>
+        <w:t xml:space="preserve">Open script file </w:t>
+      </w:r>
+      <w:proofErr w:type="spellStart"/>
+      <w:r>
+        <w:rPr>
+          <w:lang w:val="en-US"/>
+        </w:rPr>
+        <w:t>MultiscanPC_Install</w:t>
+      </w:r>
+      <w:proofErr w:type="spellEnd"/>
+      <w:r>
+        <w:rPr>
+          <w:lang w:val="en-US"/>
+        </w:rPr>
+        <w:t>\</w:t>
+      </w:r>
+      <w:proofErr w:type="spellStart"/>
+      <w:r>
+        <w:rPr>
+          <w:lang w:val="en-US"/>
+        </w:rPr>
+        <w:t>msi</w:t>
+      </w:r>
+      <w:proofErr w:type="spellEnd"/>
+      <w:r>
+        <w:rPr>
+          <w:lang w:val="en-US"/>
+        </w:rPr>
+        <w:t>\</w:t>
+      </w:r>
+      <w:proofErr w:type="spellStart"/>
+      <w:r>
+        <w:rPr>
+          <w:lang w:val="en-US"/>
+        </w:rPr>
+        <w:t>multiscan_pc_setup.iss</w:t>
+      </w:r>
+      <w:proofErr w:type="spellEnd"/>
+      <w:r>
+        <w:rPr>
+          <w:lang w:val="en-US"/>
+        </w:rPr>
+        <w:t xml:space="preserve"> with </w:t>
+      </w:r>
+      <w:proofErr w:type="spellStart"/>
+      <w:r>
+        <w:rPr>
+          <w:lang w:val="en-US"/>
+        </w:rPr>
+        <w:t>Inno</w:t>
+      </w:r>
+      <w:proofErr w:type="spellEnd"/>
+      <w:r>
+        <w:rPr>
+          <w:lang w:val="en-US"/>
+        </w:rPr>
+        <w:t xml:space="preserve"> Setup </w:t>
+      </w:r>
+      <w:proofErr w:type="spellStart"/>
+      <w:r>
+        <w:rPr>
+          <w:lang w:val="en-US"/>
+        </w:rPr>
+        <w:t>Compiller</w:t>
+      </w:r>
+      <w:proofErr w:type="spellEnd"/>
+      <w:r>
+        <w:rPr>
+          <w:lang w:val="en-US"/>
+        </w:rPr>
+        <w:t xml:space="preserve">. Edit correct paths and Run the script. Wait while </w:t>
+      </w:r>
+      <w:proofErr w:type="spellStart"/>
+      <w:r>
+        <w:rPr>
+          <w:lang w:val="en-US"/>
+        </w:rPr>
+        <w:t>MultiscanPC</w:t>
+      </w:r>
+      <w:proofErr w:type="spellEnd"/>
+      <w:r>
+        <w:rPr>
+          <w:lang w:val="en-US"/>
+        </w:rPr>
+        <w:t xml:space="preserve"> installer is created.</w:t>
+      </w:r>
+    </w:p>
+    <w:p>
+      <w:pPr>
+        <w:pStyle w:val="ListParagraph"/>
+        <w:numPr>
+          <w:ilvl w:val="0"/>
+          <w:numId w:val="14"/>
+        </w:numPr>
+        <w:rPr>
+          <w:lang w:val="en-US"/>
+        </w:rPr>
+      </w:pPr>
+      <w:r>
+        <w:rPr>
+          <w:lang w:val="en-US"/>
+        </w:rPr>
+        <w:t xml:space="preserve">Open script file </w:t>
+      </w:r>
+      <w:proofErr w:type="spellStart"/>
+      <w:r>
+        <w:rPr>
+          <w:lang w:val="en-US"/>
+        </w:rPr>
+        <w:t>MultiscanPC_Install</w:t>
+      </w:r>
+      <w:proofErr w:type="spellEnd"/>
+      <w:r>
+        <w:rPr>
+          <w:lang w:val="en-US"/>
+        </w:rPr>
+        <w:t>\</w:t>
+      </w:r>
+      <w:proofErr w:type="spellStart"/>
+      <w:r>
+        <w:rPr>
+          <w:lang w:val="en-US"/>
+        </w:rPr>
+        <w:t>msi</w:t>
+      </w:r>
+      <w:proofErr w:type="spellEnd"/>
+      <w:r>
+        <w:rPr>
+          <w:lang w:val="en-US"/>
+        </w:rPr>
+        <w:t>\</w:t>
+      </w:r>
+      <w:proofErr w:type="spellStart"/>
+      <w:r>
+        <w:rPr>
+          <w:lang w:val="en-US"/>
+        </w:rPr>
+        <w:t>multiscan_pc_le_setupiss</w:t>
+      </w:r>
+      <w:proofErr w:type="spellEnd"/>
+      <w:r>
+        <w:rPr>
+          <w:lang w:val="en-US"/>
+        </w:rPr>
+        <w:t xml:space="preserve"> with </w:t>
+      </w:r>
+      <w:proofErr w:type="spellStart"/>
+      <w:r>
+        <w:rPr>
+          <w:lang w:val="en-US"/>
+        </w:rPr>
+        <w:t>Inno</w:t>
+      </w:r>
+      <w:proofErr w:type="spellEnd"/>
+      <w:r>
+        <w:rPr>
+          <w:lang w:val="en-US"/>
+        </w:rPr>
+        <w:t xml:space="preserve"> Setup </w:t>
+      </w:r>
+      <w:proofErr w:type="spellStart"/>
+      <w:r>
+        <w:rPr>
+          <w:lang w:val="en-US"/>
+        </w:rPr>
+        <w:t>Compiller</w:t>
+      </w:r>
+      <w:proofErr w:type="spellEnd"/>
+      <w:r>
+        <w:rPr>
+          <w:lang w:val="en-US"/>
+        </w:rPr>
+        <w:t xml:space="preserve">. Edit correct paths and Run the script. Wait while </w:t>
+      </w:r>
+      <w:proofErr w:type="spellStart"/>
+      <w:r>
+        <w:rPr>
+          <w:lang w:val="en-US"/>
+        </w:rPr>
+        <w:t>MultiscanPCLE</w:t>
+      </w:r>
+      <w:proofErr w:type="spellEnd"/>
+      <w:r>
+        <w:rPr>
+          <w:lang w:val="en-US"/>
+        </w:rPr>
+        <w:t xml:space="preserve"> installer is created.</w:t>
+      </w:r>
+    </w:p>
+    <w:p>
+      <w:pPr>
+        <w:pStyle w:val="ListParagraph"/>
         <w:rPr>
           <w:lang w:val="en-US"/>
         </w:rPr>
@@ -744,7 +1417,7 @@
       </w:pPr>
     </w:p>
     <w:sectPr>
-      <w:headerReference w:type="default" r:id="rId9"/>
+      <w:headerReference w:type="default" r:id="rId10"/>
       <w:pgSz w:w="11906" w:h="16838"/>
       <w:pgMar w:top="1440" w:right="1440" w:bottom="1440" w:left="1440" w:header="708" w:footer="708" w:gutter="0"/>
       <w:cols w:space="708"/>
@@ -1057,6 +1730,92 @@
     </w:lvl>
   </w:abstractNum>
   <w:abstractNum w:abstractNumId="2" w15:restartNumberingAfterBreak="0">
+    <w:nsid w:val="13892CAD"/>
+    <w:multiLevelType w:val="hybridMultilevel"/>
+    <w:tmpl w:val="FD50A4B0"/>
+    <w:lvl w:ilvl="0" w:tplc="0409000F">
+      <w:start w:val="1"/>
+      <w:numFmt w:val="decimal"/>
+      <w:lvlText w:val="%1."/>
+      <w:lvlJc w:val="left"/>
+      <w:pPr>
+        <w:ind w:left="720" w:hanging="360"/>
+      </w:pPr>
+    </w:lvl>
+    <w:lvl w:ilvl="1" w:tplc="04090019" w:tentative="1">
+      <w:start w:val="1"/>
+      <w:numFmt w:val="lowerLetter"/>
+      <w:lvlText w:val="%2."/>
+      <w:lvlJc w:val="left"/>
+      <w:pPr>
+        <w:ind w:left="1440" w:hanging="360"/>
+      </w:pPr>
+    </w:lvl>
+    <w:lvl w:ilvl="2" w:tplc="0409001B" w:tentative="1">
+      <w:start w:val="1"/>
+      <w:numFmt w:val="lowerRoman"/>
+      <w:lvlText w:val="%3."/>
+      <w:lvlJc w:val="right"/>
+      <w:pPr>
+        <w:ind w:left="2160" w:hanging="180"/>
+      </w:pPr>
+    </w:lvl>
+    <w:lvl w:ilvl="3" w:tplc="0409000F" w:tentative="1">
+      <w:start w:val="1"/>
+      <w:numFmt w:val="decimal"/>
+      <w:lvlText w:val="%4."/>
+      <w:lvlJc w:val="left"/>
+      <w:pPr>
+        <w:ind w:left="2880" w:hanging="360"/>
+      </w:pPr>
+    </w:lvl>
+    <w:lvl w:ilvl="4" w:tplc="04090019" w:tentative="1">
+      <w:start w:val="1"/>
+      <w:numFmt w:val="lowerLetter"/>
+      <w:lvlText w:val="%5."/>
+      <w:lvlJc w:val="left"/>
+      <w:pPr>
+        <w:ind w:left="3600" w:hanging="360"/>
+      </w:pPr>
+    </w:lvl>
+    <w:lvl w:ilvl="5" w:tplc="0409001B" w:tentative="1">
+      <w:start w:val="1"/>
+      <w:numFmt w:val="lowerRoman"/>
+      <w:lvlText w:val="%6."/>
+      <w:lvlJc w:val="right"/>
+      <w:pPr>
+        <w:ind w:left="4320" w:hanging="180"/>
+      </w:pPr>
+    </w:lvl>
+    <w:lvl w:ilvl="6" w:tplc="0409000F" w:tentative="1">
+      <w:start w:val="1"/>
+      <w:numFmt w:val="decimal"/>
+      <w:lvlText w:val="%7."/>
+      <w:lvlJc w:val="left"/>
+      <w:pPr>
+        <w:ind w:left="5040" w:hanging="360"/>
+      </w:pPr>
+    </w:lvl>
+    <w:lvl w:ilvl="7" w:tplc="04090019" w:tentative="1">
+      <w:start w:val="1"/>
+      <w:numFmt w:val="lowerLetter"/>
+      <w:lvlText w:val="%8."/>
+      <w:lvlJc w:val="left"/>
+      <w:pPr>
+        <w:ind w:left="5760" w:hanging="360"/>
+      </w:pPr>
+    </w:lvl>
+    <w:lvl w:ilvl="8" w:tplc="0409001B" w:tentative="1">
+      <w:start w:val="1"/>
+      <w:numFmt w:val="lowerRoman"/>
+      <w:lvlText w:val="%9."/>
+      <w:lvlJc w:val="right"/>
+      <w:pPr>
+        <w:ind w:left="6480" w:hanging="180"/>
+      </w:pPr>
+    </w:lvl>
+  </w:abstractNum>
+  <w:abstractNum w:abstractNumId="3" w15:restartNumberingAfterBreak="0">
     <w:nsid w:val="2CA4511C"/>
     <w:multiLevelType w:val="hybridMultilevel"/>
     <w:tmpl w:val="39362DE2"/>
@@ -1142,7 +1901,7 @@
       </w:pPr>
     </w:lvl>
   </w:abstractNum>
-  <w:abstractNum w:abstractNumId="3" w15:restartNumberingAfterBreak="0">
+  <w:abstractNum w:abstractNumId="4" w15:restartNumberingAfterBreak="0">
     <w:nsid w:val="37B73237"/>
     <w:multiLevelType w:val="hybridMultilevel"/>
     <w:tmpl w:val="C090CA8C"/>
@@ -1255,7 +2014,7 @@
       </w:rPr>
     </w:lvl>
   </w:abstractNum>
-  <w:abstractNum w:abstractNumId="4" w15:restartNumberingAfterBreak="0">
+  <w:abstractNum w:abstractNumId="5" w15:restartNumberingAfterBreak="0">
     <w:nsid w:val="3E615A5E"/>
     <w:multiLevelType w:val="hybridMultilevel"/>
     <w:tmpl w:val="822A1B28"/>
@@ -1341,7 +2100,7 @@
       </w:pPr>
     </w:lvl>
   </w:abstractNum>
-  <w:abstractNum w:abstractNumId="5" w15:restartNumberingAfterBreak="0">
+  <w:abstractNum w:abstractNumId="6" w15:restartNumberingAfterBreak="0">
     <w:nsid w:val="4BB94876"/>
     <w:multiLevelType w:val="hybridMultilevel"/>
     <w:tmpl w:val="E55A2A88"/>
@@ -1427,7 +2186,7 @@
       </w:pPr>
     </w:lvl>
   </w:abstractNum>
-  <w:abstractNum w:abstractNumId="6" w15:restartNumberingAfterBreak="0">
+  <w:abstractNum w:abstractNumId="7" w15:restartNumberingAfterBreak="0">
     <w:nsid w:val="4EF26BE3"/>
     <w:multiLevelType w:val="hybridMultilevel"/>
     <w:tmpl w:val="822A1B28"/>
@@ -1513,7 +2272,7 @@
       </w:pPr>
     </w:lvl>
   </w:abstractNum>
-  <w:abstractNum w:abstractNumId="7" w15:restartNumberingAfterBreak="0">
+  <w:abstractNum w:abstractNumId="8" w15:restartNumberingAfterBreak="0">
     <w:nsid w:val="56845A70"/>
     <w:multiLevelType w:val="hybridMultilevel"/>
     <w:tmpl w:val="7BD07048"/>
@@ -1599,7 +2358,7 @@
       </w:pPr>
     </w:lvl>
   </w:abstractNum>
-  <w:abstractNum w:abstractNumId="8" w15:restartNumberingAfterBreak="0">
+  <w:abstractNum w:abstractNumId="9" w15:restartNumberingAfterBreak="0">
     <w:nsid w:val="5E233F6E"/>
     <w:multiLevelType w:val="hybridMultilevel"/>
     <w:tmpl w:val="1F36A37C"/>
@@ -1712,8 +2471,94 @@
       </w:rPr>
     </w:lvl>
   </w:abstractNum>
+  <w:abstractNum w:abstractNumId="10" w15:restartNumberingAfterBreak="0">
+    <w:nsid w:val="6E324F1B"/>
+    <w:multiLevelType w:val="hybridMultilevel"/>
+    <w:tmpl w:val="FD50A4B0"/>
+    <w:lvl w:ilvl="0" w:tplc="0409000F">
+      <w:start w:val="1"/>
+      <w:numFmt w:val="decimal"/>
+      <w:lvlText w:val="%1."/>
+      <w:lvlJc w:val="left"/>
+      <w:pPr>
+        <w:ind w:left="720" w:hanging="360"/>
+      </w:pPr>
+    </w:lvl>
+    <w:lvl w:ilvl="1" w:tplc="04090019" w:tentative="1">
+      <w:start w:val="1"/>
+      <w:numFmt w:val="lowerLetter"/>
+      <w:lvlText w:val="%2."/>
+      <w:lvlJc w:val="left"/>
+      <w:pPr>
+        <w:ind w:left="1440" w:hanging="360"/>
+      </w:pPr>
+    </w:lvl>
+    <w:lvl w:ilvl="2" w:tplc="0409001B" w:tentative="1">
+      <w:start w:val="1"/>
+      <w:numFmt w:val="lowerRoman"/>
+      <w:lvlText w:val="%3."/>
+      <w:lvlJc w:val="right"/>
+      <w:pPr>
+        <w:ind w:left="2160" w:hanging="180"/>
+      </w:pPr>
+    </w:lvl>
+    <w:lvl w:ilvl="3" w:tplc="0409000F" w:tentative="1">
+      <w:start w:val="1"/>
+      <w:numFmt w:val="decimal"/>
+      <w:lvlText w:val="%4."/>
+      <w:lvlJc w:val="left"/>
+      <w:pPr>
+        <w:ind w:left="2880" w:hanging="360"/>
+      </w:pPr>
+    </w:lvl>
+    <w:lvl w:ilvl="4" w:tplc="04090019" w:tentative="1">
+      <w:start w:val="1"/>
+      <w:numFmt w:val="lowerLetter"/>
+      <w:lvlText w:val="%5."/>
+      <w:lvlJc w:val="left"/>
+      <w:pPr>
+        <w:ind w:left="3600" w:hanging="360"/>
+      </w:pPr>
+    </w:lvl>
+    <w:lvl w:ilvl="5" w:tplc="0409001B" w:tentative="1">
+      <w:start w:val="1"/>
+      <w:numFmt w:val="lowerRoman"/>
+      <w:lvlText w:val="%6."/>
+      <w:lvlJc w:val="right"/>
+      <w:pPr>
+        <w:ind w:left="4320" w:hanging="180"/>
+      </w:pPr>
+    </w:lvl>
+    <w:lvl w:ilvl="6" w:tplc="0409000F" w:tentative="1">
+      <w:start w:val="1"/>
+      <w:numFmt w:val="decimal"/>
+      <w:lvlText w:val="%7."/>
+      <w:lvlJc w:val="left"/>
+      <w:pPr>
+        <w:ind w:left="5040" w:hanging="360"/>
+      </w:pPr>
+    </w:lvl>
+    <w:lvl w:ilvl="7" w:tplc="04090019" w:tentative="1">
+      <w:start w:val="1"/>
+      <w:numFmt w:val="lowerLetter"/>
+      <w:lvlText w:val="%8."/>
+      <w:lvlJc w:val="left"/>
+      <w:pPr>
+        <w:ind w:left="5760" w:hanging="360"/>
+      </w:pPr>
+    </w:lvl>
+    <w:lvl w:ilvl="8" w:tplc="0409001B" w:tentative="1">
+      <w:start w:val="1"/>
+      <w:numFmt w:val="lowerRoman"/>
+      <w:lvlText w:val="%9."/>
+      <w:lvlJc w:val="right"/>
+      <w:pPr>
+        <w:ind w:left="6480" w:hanging="180"/>
+      </w:pPr>
+    </w:lvl>
+  </w:abstractNum>
   <w:num w:numId="1">
-    <w:abstractNumId w:val="5"/>
+    <w:abstractNumId w:val="6"/>
     <w:lvlOverride w:ilvl="0">
       <w:startOverride w:val="1"/>
     </w:lvlOverride>
@@ -1743,7 +2588,7 @@
     </w:lvlOverride>
   </w:num>
   <w:num w:numId="2">
-    <w:abstractNumId w:val="7"/>
+    <w:abstractNumId w:val="8"/>
     <w:lvlOverride w:ilvl="0">
       <w:startOverride w:val="1"/>
     </w:lvlOverride>
@@ -1773,34 +2618,40 @@
     </w:lvlOverride>
   </w:num>
   <w:num w:numId="3">
-    <w:abstractNumId w:val="3"/>
+    <w:abstractNumId w:val="4"/>
   </w:num>
   <w:num w:numId="4">
-    <w:abstractNumId w:val="8"/>
+    <w:abstractNumId w:val="9"/>
   </w:num>
   <w:num w:numId="5">
     <w:abstractNumId w:val="1"/>
   </w:num>
   <w:num w:numId="6">
+    <w:abstractNumId w:val="4"/>
+  </w:num>
+  <w:num w:numId="7">
+    <w:abstractNumId w:val="8"/>
+  </w:num>
+  <w:num w:numId="8">
     <w:abstractNumId w:val="3"/>
   </w:num>
-  <w:num w:numId="7">
-    <w:abstractNumId w:val="7"/>
-  </w:num>
-  <w:num w:numId="8">
-    <w:abstractNumId w:val="2"/>
-  </w:num>
   <w:num w:numId="9">
-    <w:abstractNumId w:val="5"/>
+    <w:abstractNumId w:val="6"/>
   </w:num>
   <w:num w:numId="10">
     <w:abstractNumId w:val="0"/>
   </w:num>
   <w:num w:numId="11">
-    <w:abstractNumId w:val="6"/>
+    <w:abstractNumId w:val="7"/>
   </w:num>
   <w:num w:numId="12">
-    <w:abstractNumId w:val="4"/>
+    <w:abstractNumId w:val="5"/>
+  </w:num>
+  <w:num w:numId="13">
+    <w:abstractNumId w:val="2"/>
+  </w:num>
+  <w:num w:numId="14">
+    <w:abstractNumId w:val="10"/>
   </w:num>
 </w:numbering>
 </file>
@@ -1822,7 +2673,7 @@
       </w:pPr>
     </w:pPrDefault>
   </w:docDefaults>
-  <w:latentStyles w:defLockedState="0" w:defUIPriority="99" w:defSemiHidden="0" w:defUnhideWhenUsed="0" w:defQFormat="0" w:count="376">
+  <w:latentStyles w:defLockedState="0" w:defUIPriority="99" w:defSemiHidden="0" w:defUnhideWhenUsed="0" w:defQFormat="0" w:count="375">
     <w:lsdException w:name="Normal" w:uiPriority="0" w:qFormat="1"/>
     <w:lsdException w:name="heading 1" w:uiPriority="9" w:qFormat="1"/>
     <w:lsdException w:name="heading 2" w:semiHidden="1" w:uiPriority="9" w:unhideWhenUsed="1" w:qFormat="1"/>
@@ -1928,6 +2779,7 @@
     <w:lsdException w:name="HTML Sample" w:semiHidden="1" w:unhideWhenUsed="1"/>
     <w:lsdException w:name="HTML Typewriter" w:semiHidden="1" w:unhideWhenUsed="1"/>
     <w:lsdException w:name="HTML Variable" w:semiHidden="1" w:unhideWhenUsed="1"/>
+    <w:lsdException w:name="Normal Table" w:semiHidden="1" w:unhideWhenUsed="1"/>
     <w:lsdException w:name="annotation subject" w:semiHidden="1" w:unhideWhenUsed="1"/>
     <w:lsdException w:name="No List" w:semiHidden="1" w:unhideWhenUsed="1"/>
     <w:lsdException w:name="Outline List 1" w:semiHidden="1" w:unhideWhenUsed="1"/>
@@ -1974,8 +2826,10 @@
     <w:lsdException w:name="Table Subtle 2" w:semiHidden="1" w:unhideWhenUsed="1"/>
     <w:lsdException w:name="Table Web 1" w:semiHidden="1" w:unhideWhenUsed="1"/>
     <w:lsdException w:name="Table Web 2" w:semiHidden="1" w:unhideWhenUsed="1"/>
+    <w:lsdException w:name="Table Web 3" w:semiHidden="1" w:unhideWhenUsed="1"/>
     <w:lsdException w:name="Balloon Text" w:semiHidden="1" w:unhideWhenUsed="1"/>
     <w:lsdException w:name="Table Grid" w:uiPriority="39"/>
+    <w:lsdException w:name="Table Theme" w:semiHidden="1" w:unhideWhenUsed="1"/>
     <w:lsdException w:name="Placeholder Text" w:semiHidden="1"/>
     <w:lsdException w:name="No Spacing" w:uiPriority="1" w:qFormat="1"/>
     <w:lsdException w:name="Light Shading" w:uiPriority="60"/>
@@ -2195,7 +3049,6 @@
     <w:lsdException w:name="Smart Hyperlink" w:semiHidden="1" w:unhideWhenUsed="1"/>
     <w:lsdException w:name="Hashtag" w:semiHidden="1" w:unhideWhenUsed="1"/>
     <w:lsdException w:name="Unresolved Mention" w:semiHidden="1" w:unhideWhenUsed="1"/>
-    <w:lsdException w:name="Smart Link" w:semiHidden="1" w:unhideWhenUsed="1"/>
   </w:latentStyles>
   <w:style w:type="paragraph" w:default="1" w:styleId="Normal">
     <w:name w:val="Normal"/>

</xml_diff>